<commit_message>
Disk Scheduling Report added.
</commit_message>
<xml_diff>
--- a/Week1/Disk Scheduling Report.docx
+++ b/Week1/Disk Scheduling Report.docx
@@ -1,6 +1,6 @@
 
 <file path=word/document.xml><?xml version="1.0" encoding="utf-8"?>
-<w:document xmlns:wpc="http://schemas.microsoft.com/office/word/2010/wordprocessingCanvas" xmlns:mc="http://schemas.openxmlformats.org/markup-compatibility/2006" xmlns:o="urn:schemas-microsoft-com:office:office" xmlns:r="http://schemas.openxmlformats.org/officeDocument/2006/relationships" xmlns:m="http://schemas.openxmlformats.org/officeDocument/2006/math" xmlns:v="urn:schemas-microsoft-com:vml" xmlns:wp14="http://schemas.microsoft.com/office/word/2010/wordprocessingDrawing" xmlns:wp="http://schemas.openxmlformats.org/drawingml/2006/wordprocessingDrawing" xmlns:w10="urn:schemas-microsoft-com:office:word" xmlns:w="http://schemas.openxmlformats.org/wordprocessingml/2006/main" xmlns:w14="http://schemas.microsoft.com/office/word/2010/wordml" xmlns:w15="http://schemas.microsoft.com/office/word/2012/wordml" xmlns:wpg="http://schemas.microsoft.com/office/word/2010/wordprocessingGroup" xmlns:wpi="http://schemas.microsoft.com/office/word/2010/wordprocessingInk" xmlns:wne="http://schemas.microsoft.com/office/word/2006/wordml" xmlns:wps="http://schemas.microsoft.com/office/word/2010/wordprocessingShape" mc:Ignorable="w14 w15 wp14">
+<w:document xmlns:wpc="http://schemas.microsoft.com/office/word/2010/wordprocessingCanvas" xmlns:cx="http://schemas.microsoft.com/office/drawing/2014/chartex" xmlns:cx1="http://schemas.microsoft.com/office/drawing/2015/9/8/chartex" xmlns:cx2="http://schemas.microsoft.com/office/drawing/2015/10/21/chartex" xmlns:cx3="http://schemas.microsoft.com/office/drawing/2016/5/9/chartex" xmlns:cx4="http://schemas.microsoft.com/office/drawing/2016/5/10/chartex" xmlns:cx5="http://schemas.microsoft.com/office/drawing/2016/5/11/chartex" xmlns:mc="http://schemas.openxmlformats.org/markup-compatibility/2006" xmlns:o="urn:schemas-microsoft-com:office:office" xmlns:r="http://schemas.openxmlformats.org/officeDocument/2006/relationships" xmlns:m="http://schemas.openxmlformats.org/officeDocument/2006/math" xmlns:v="urn:schemas-microsoft-com:vml" xmlns:wp14="http://schemas.microsoft.com/office/word/2010/wordprocessingDrawing" xmlns:wp="http://schemas.openxmlformats.org/drawingml/2006/wordprocessingDrawing" xmlns:w10="urn:schemas-microsoft-com:office:word" xmlns:w="http://schemas.openxmlformats.org/wordprocessingml/2006/main" xmlns:w14="http://schemas.microsoft.com/office/word/2010/wordml" xmlns:w15="http://schemas.microsoft.com/office/word/2012/wordml" xmlns:w16se="http://schemas.microsoft.com/office/word/2015/wordml/symex" xmlns:wpg="http://schemas.microsoft.com/office/word/2010/wordprocessingGroup" xmlns:wpi="http://schemas.microsoft.com/office/word/2010/wordprocessingInk" xmlns:wne="http://schemas.microsoft.com/office/word/2006/wordml" xmlns:wps="http://schemas.microsoft.com/office/word/2010/wordprocessingShape" mc:Ignorable="w14 w15 w16se wp14">
   <w:body>
     <w:sdt>
       <w:sdtPr>
@@ -10,6 +10,7 @@
           <w:docPartUnique/>
         </w:docPartObj>
       </w:sdtPr>
+      <w:sdtEndPr/>
       <w:sdtContent>
         <w:p>
           <w:r>
@@ -220,7 +221,7 @@
                                 <a:avLst/>
                               </a:prstGeom>
                               <a:blipFill>
-                                <a:blip r:embed="rId4"/>
+                                <a:blip r:embed="rId5"/>
                                 <a:stretch>
                                   <a:fillRect r="-7574"/>
                                 </a:stretch>
@@ -272,7 +273,7 @@
                       <v:path arrowok="t" o:connecttype="custom" o:connectlocs="0,0;7315200,0;7315200,1130373;3620757,733885;0,1092249;0,0" o:connectangles="0,0,0,0,0,0"/>
                     </v:shape>
                     <v:rect id="Rectangle 151" o:spid="_x0000_s1028" style="position:absolute;width:73152;height:12161;visibility:visible;mso-wrap-style:square;v-text-anchor:middle" o:gfxdata="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" stroked="f" strokeweight="1pt">
-                      <v:fill r:id="rId5" o:title="" recolor="t" rotate="t" type="frame"/>
+                      <v:fill r:id="rId6" o:title="" recolor="t" rotate="t" type="frame"/>
                     </v:rect>
                     <w10:wrap anchorx="page" anchory="page"/>
                   </v:group>
@@ -384,6 +385,15 @@
                                   </w:rPr>
                                   <w:t>Radu Alexandru</w:t>
                                 </w:r>
+                                <w:r>
+                                  <w:rPr>
+                                    <w:b/>
+                                    <w:color w:val="323E4F" w:themeColor="text2" w:themeShade="BF"/>
+                                    <w:sz w:val="24"/>
+                                    <w:szCs w:val="18"/>
+                                  </w:rPr>
+                                  <w:t xml:space="preserve"> Stoica</w:t>
+                                </w:r>
                               </w:p>
                             </w:txbxContent>
                           </wps:txbx>
@@ -455,231 +465,18 @@
                             </w:rPr>
                             <w:t>Radu Alexandru</w:t>
                           </w:r>
-                        </w:p>
-                      </w:txbxContent>
-                    </v:textbox>
-                    <w10:wrap type="square" anchorx="page" anchory="page"/>
-                  </v:shape>
-                </w:pict>
-              </mc:Fallback>
-            </mc:AlternateContent>
-          </w:r>
-          <w:r>
-            <w:rPr>
-              <w:noProof/>
-            </w:rPr>
-            <mc:AlternateContent>
-              <mc:Choice Requires="wps">
-                <w:drawing>
-                  <wp:anchor distT="0" distB="0" distL="114300" distR="114300" simplePos="0" relativeHeight="251661312" behindDoc="0" locked="0" layoutInCell="1" allowOverlap="1">
-                    <wp:simplePos x="0" y="0"/>
-                    <wp:positionH relativeFrom="page">
-                      <wp:align>center</wp:align>
-                    </wp:positionH>
-                    <mc:AlternateContent>
-                      <mc:Choice Requires="wp14">
-                        <wp:positionV relativeFrom="page">
-                          <wp14:pctPosVOffset>70000</wp14:pctPosVOffset>
-                        </wp:positionV>
-                      </mc:Choice>
-                      <mc:Fallback>
-                        <wp:positionV relativeFrom="page">
-                          <wp:posOffset>7040880</wp:posOffset>
-                        </wp:positionV>
-                      </mc:Fallback>
-                    </mc:AlternateContent>
-                    <wp:extent cx="7315200" cy="1009650"/>
-                    <wp:effectExtent l="0" t="0" r="0" b="0"/>
-                    <wp:wrapSquare wrapText="bothSides"/>
-                    <wp:docPr id="153" name="Text Box 153"/>
-                    <wp:cNvGraphicFramePr/>
-                    <a:graphic xmlns:a="http://schemas.openxmlformats.org/drawingml/2006/main">
-                      <a:graphicData uri="http://schemas.microsoft.com/office/word/2010/wordprocessingShape">
-                        <wps:wsp>
-                          <wps:cNvSpPr txBox="1"/>
-                          <wps:spPr>
-                            <a:xfrm>
-                              <a:off x="0" y="0"/>
-                              <a:ext cx="7315200" cy="1009650"/>
-                            </a:xfrm>
-                            <a:prstGeom prst="rect">
-                              <a:avLst/>
-                            </a:prstGeom>
-                            <a:noFill/>
-                            <a:ln w="6350">
-                              <a:noFill/>
-                            </a:ln>
-                            <a:effectLst/>
-                          </wps:spPr>
-                          <wps:style>
-                            <a:lnRef idx="0">
-                              <a:schemeClr val="accent1"/>
-                            </a:lnRef>
-                            <a:fillRef idx="0">
-                              <a:schemeClr val="accent1"/>
-                            </a:fillRef>
-                            <a:effectRef idx="0">
-                              <a:schemeClr val="accent1"/>
-                            </a:effectRef>
-                            <a:fontRef idx="minor">
-                              <a:schemeClr val="dk1"/>
-                            </a:fontRef>
-                          </wps:style>
-                          <wps:txbx>
-                            <w:txbxContent>
-                              <w:p>
-                                <w:pPr>
-                                  <w:pStyle w:val="NoSpacing"/>
-                                  <w:jc w:val="right"/>
-                                  <w:rPr>
-                                    <w:color w:val="5B9BD5" w:themeColor="accent1"/>
-                                    <w:sz w:val="28"/>
-                                    <w:szCs w:val="28"/>
-                                  </w:rPr>
-                                </w:pPr>
-                                <w:r>
-                                  <w:rPr>
-                                    <w:color w:val="5B9BD5" w:themeColor="accent1"/>
-                                    <w:sz w:val="28"/>
-                                    <w:szCs w:val="28"/>
-                                  </w:rPr>
-                                  <w:t>Abstract</w:t>
-                                </w:r>
-                              </w:p>
-                              <w:sdt>
-                                <w:sdtPr>
-                                  <w:rPr>
-                                    <w:color w:val="595959" w:themeColor="text1" w:themeTint="A6"/>
-                                    <w:sz w:val="20"/>
-                                    <w:szCs w:val="20"/>
-                                  </w:rPr>
-                                  <w:alias w:val="Abstract"/>
-                                  <w:tag w:val=""/>
-                                  <w:id w:val="1375273687"/>
-                                  <w:showingPlcHdr/>
-                                  <w:dataBinding w:prefixMappings="xmlns:ns0='http://schemas.microsoft.com/office/2006/coverPageProps' " w:xpath="/ns0:CoverPageProperties[1]/ns0:Abstract[1]" w:storeItemID="{55AF091B-3C7A-41E3-B477-F2FDAA23CFDA}"/>
-                                  <w:text w:multiLine="1"/>
-                                </w:sdtPr>
-                                <w:sdtContent>
-                                  <w:p>
-                                    <w:pPr>
-                                      <w:pStyle w:val="NoSpacing"/>
-                                      <w:jc w:val="right"/>
-                                      <w:rPr>
-                                        <w:color w:val="595959" w:themeColor="text1" w:themeTint="A6"/>
-                                        <w:sz w:val="20"/>
-                                        <w:szCs w:val="20"/>
-                                      </w:rPr>
-                                    </w:pPr>
-                                    <w:r>
-                                      <w:rPr>
-                                        <w:color w:val="595959" w:themeColor="text1" w:themeTint="A6"/>
-                                        <w:sz w:val="20"/>
-                                        <w:szCs w:val="20"/>
-                                      </w:rPr>
-                                      <w:t xml:space="preserve">[Draw your reader in with an engaging abstract. It is typically a short summary of the document. </w:t>
-                                    </w:r>
-                                    <w:r>
-                                      <w:rPr>
-                                        <w:color w:val="595959" w:themeColor="text1" w:themeTint="A6"/>
-                                        <w:sz w:val="20"/>
-                                        <w:szCs w:val="20"/>
-                                      </w:rPr>
-                                      <w:br/>
-                                      <w:t>When you’re ready to add your content, just click here and start typing.]</w:t>
-                                    </w:r>
-                                  </w:p>
-                                </w:sdtContent>
-                              </w:sdt>
-                            </w:txbxContent>
-                          </wps:txbx>
-                          <wps:bodyPr rot="0" spcFirstLastPara="0" vertOverflow="overflow" horzOverflow="overflow" vert="horz" wrap="square" lIns="1600200" tIns="0" rIns="685800" bIns="0" numCol="1" spcCol="0" rtlCol="0" fromWordArt="0" anchor="t" anchorCtr="0" forceAA="0" compatLnSpc="1">
-                            <a:prstTxWarp prst="textNoShape">
-                              <a:avLst/>
-                            </a:prstTxWarp>
-                            <a:spAutoFit/>
-                          </wps:bodyPr>
-                        </wps:wsp>
-                      </a:graphicData>
-                    </a:graphic>
-                    <wp14:sizeRelH relativeFrom="page">
-                      <wp14:pctWidth>94100</wp14:pctWidth>
-                    </wp14:sizeRelH>
-                    <wp14:sizeRelV relativeFrom="page">
-                      <wp14:pctHeight>10000</wp14:pctHeight>
-                    </wp14:sizeRelV>
-                  </wp:anchor>
-                </w:drawing>
-              </mc:Choice>
-              <mc:Fallback>
-                <w:pict>
-                  <v:shape id="Text Box 153" o:spid="_x0000_s1027" type="#_x0000_t202" style="position:absolute;margin-left:0;margin-top:0;width:8in;height:79.5pt;z-index:251661312;visibility:visible;mso-wrap-style:square;mso-width-percent:941;mso-height-percent:100;mso-top-percent:700;mso-wrap-distance-left:9pt;mso-wrap-distance-top:0;mso-wrap-distance-right:9pt;mso-wrap-distance-bottom:0;mso-position-horizontal:center;mso-position-horizontal-relative:page;mso-position-vertical-relative:page;mso-width-percent:941;mso-height-percent:100;mso-top-percent:700;mso-width-relative:page;mso-height-relative:page;v-text-anchor:top" o:gfxdata="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" filled="f" stroked="f" strokeweight=".5pt">
-                    <v:textbox style="mso-fit-shape-to-text:t" inset="126pt,0,54pt,0">
-                      <w:txbxContent>
-                        <w:p>
-                          <w:pPr>
-                            <w:pStyle w:val="NoSpacing"/>
-                            <w:jc w:val="right"/>
-                            <w:rPr>
-                              <w:color w:val="5B9BD5" w:themeColor="accent1"/>
-                              <w:sz w:val="28"/>
-                              <w:szCs w:val="28"/>
-                            </w:rPr>
-                          </w:pPr>
                           <w:r>
                             <w:rPr>
-                              <w:color w:val="5B9BD5" w:themeColor="accent1"/>
-                              <w:sz w:val="28"/>
-                              <w:szCs w:val="28"/>
+                              <w:b/>
+                              <w:color w:val="323E4F" w:themeColor="text2" w:themeShade="BF"/>
+                              <w:sz w:val="24"/>
+                              <w:szCs w:val="18"/>
                             </w:rPr>
-                            <w:t>Abstract</w:t>
+                            <w:t xml:space="preserve"> Stoica</w:t>
                           </w:r>
+                          <w:bookmarkStart w:id="1" w:name="_GoBack"/>
+                          <w:bookmarkEnd w:id="1"/>
                         </w:p>
-                        <w:sdt>
-                          <w:sdtPr>
-                            <w:rPr>
-                              <w:color w:val="595959" w:themeColor="text1" w:themeTint="A6"/>
-                              <w:sz w:val="20"/>
-                              <w:szCs w:val="20"/>
-                            </w:rPr>
-                            <w:alias w:val="Abstract"/>
-                            <w:tag w:val=""/>
-                            <w:id w:val="1375273687"/>
-                            <w:showingPlcHdr/>
-                            <w:dataBinding w:prefixMappings="xmlns:ns0='http://schemas.microsoft.com/office/2006/coverPageProps' " w:xpath="/ns0:CoverPageProperties[1]/ns0:Abstract[1]" w:storeItemID="{55AF091B-3C7A-41E3-B477-F2FDAA23CFDA}"/>
-                            <w:text w:multiLine="1"/>
-                          </w:sdtPr>
-                          <w:sdtContent>
-                            <w:p>
-                              <w:pPr>
-                                <w:pStyle w:val="NoSpacing"/>
-                                <w:jc w:val="right"/>
-                                <w:rPr>
-                                  <w:color w:val="595959" w:themeColor="text1" w:themeTint="A6"/>
-                                  <w:sz w:val="20"/>
-                                  <w:szCs w:val="20"/>
-                                </w:rPr>
-                              </w:pPr>
-                              <w:r>
-                                <w:rPr>
-                                  <w:color w:val="595959" w:themeColor="text1" w:themeTint="A6"/>
-                                  <w:sz w:val="20"/>
-                                  <w:szCs w:val="20"/>
-                                </w:rPr>
-                                <w:t xml:space="preserve">[Draw your reader in with an engaging abstract. It is typically a short summary of the document. </w:t>
-                              </w:r>
-                              <w:r>
-                                <w:rPr>
-                                  <w:color w:val="595959" w:themeColor="text1" w:themeTint="A6"/>
-                                  <w:sz w:val="20"/>
-                                  <w:szCs w:val="20"/>
-                                </w:rPr>
-                                <w:br/>
-                                <w:t>When you’re ready to add your content, just click here and start typing.]</w:t>
-                              </w:r>
-                            </w:p>
-                          </w:sdtContent>
-                        </w:sdt>
                       </w:txbxContent>
                     </v:textbox>
                     <w10:wrap type="square" anchorx="page" anchory="page"/>
@@ -805,6 +602,7 @@
                                   <w:dataBinding w:prefixMappings="xmlns:ns0='http://purl.org/dc/elements/1.1/' xmlns:ns1='http://schemas.openxmlformats.org/package/2006/metadata/core-properties' " w:xpath="/ns1:coreProperties[1]/ns0:subject[1]" w:storeItemID="{6C3C8BC8-F283-45AE-878A-BAB7291924A1}"/>
                                   <w:text/>
                                 </w:sdtPr>
+                                <w:sdtEndPr/>
                                 <w:sdtContent>
                                   <w:p>
                                     <w:pPr>
@@ -849,7 +647,11 @@
               </mc:Choice>
               <mc:Fallback>
                 <w:pict>
-                  <v:shape id="Text Box 154" o:spid="_x0000_s1028" type="#_x0000_t202" style="position:absolute;margin-left:0;margin-top:0;width:8in;height:286.5pt;z-index:251659264;visibility:visible;mso-wrap-style:square;mso-width-percent:941;mso-height-percent:363;mso-top-percent:300;mso-wrap-distance-left:9pt;mso-wrap-distance-top:0;mso-wrap-distance-right:9pt;mso-wrap-distance-bottom:0;mso-position-horizontal:center;mso-position-horizontal-relative:page;mso-position-vertical-relative:page;mso-width-percent:941;mso-height-percent:363;mso-top-percent:300;mso-width-relative:page;mso-height-relative:page;v-text-anchor:bottom" o:gfxdata="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" filled="f" stroked="f" strokeweight=".5pt">
+                  <v:shapetype id="_x0000_t202" coordsize="21600,21600" o:spt="202" path="m,l,21600r21600,l21600,xe">
+                    <v:stroke joinstyle="miter"/>
+                    <v:path gradientshapeok="t" o:connecttype="rect"/>
+                  </v:shapetype>
+                  <v:shape id="Text Box 154" o:spid="_x0000_s1027" type="#_x0000_t202" style="position:absolute;margin-left:0;margin-top:0;width:8in;height:286.5pt;z-index:251659264;visibility:visible;mso-wrap-style:square;mso-width-percent:941;mso-height-percent:363;mso-top-percent:300;mso-wrap-distance-left:9pt;mso-wrap-distance-top:0;mso-wrap-distance-right:9pt;mso-wrap-distance-bottom:0;mso-position-horizontal:center;mso-position-horizontal-relative:page;mso-position-vertical-relative:page;mso-width-percent:941;mso-height-percent:363;mso-top-percent:300;mso-width-relative:page;mso-height-relative:page;v-text-anchor:bottom" o:gfxdata="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" filled="f" stroked="f" strokeweight=".5pt">
                     <v:textbox inset="126pt,0,54pt,0">
                       <w:txbxContent>
                         <w:p>
@@ -906,6 +708,7 @@
                             <w:dataBinding w:prefixMappings="xmlns:ns0='http://purl.org/dc/elements/1.1/' xmlns:ns1='http://schemas.openxmlformats.org/package/2006/metadata/core-properties' " w:xpath="/ns1:coreProperties[1]/ns0:subject[1]" w:storeItemID="{6C3C8BC8-F283-45AE-878A-BAB7291924A1}"/>
                             <w:text/>
                           </w:sdtPr>
+                          <w:sdtEndPr/>
                           <w:sdtContent>
                             <w:p>
                               <w:pPr>
@@ -946,63 +749,304 @@
     </w:sdt>
     <w:p>
       <w:pPr>
-        <w:pStyle w:val="Heading1"/>
-      </w:pPr>
-      <w:r>
+        <w:pStyle w:val="Title"/>
+        <w:rPr>
+          <w:color w:val="5B9BD5" w:themeColor="accent1"/>
+          <w:u w:val="single"/>
+        </w:rPr>
+      </w:pPr>
+      <w:r>
+        <w:rPr>
+          <w:color w:val="5B9BD5" w:themeColor="accent1"/>
+          <w:u w:val="single"/>
+        </w:rPr>
         <w:lastRenderedPageBreak/>
         <w:t>STRATEGY PATTERN</w:t>
       </w:r>
     </w:p>
-    <w:p>
-      <w:pPr>
-        <w:pStyle w:val="Heading1"/>
-      </w:pPr>
-      <w:r>
+    <w:p/>
+    <w:p>
+      <w:r>
+        <w:t>The strategy pattern is a software design pattern that enables an algorithm’s behavior to be selected at runtime. The principle of this class is to encapsulate the common behaviors of an object such that they can easily be interchanged at runtime by the user. The most usual approach is to use subclasses which inherits interfaces in order to achieve a better decoupling between the behavior and the class that uses the behavior. Then, the classes can switch between different behaviors by changing only the implementation of each behavior without having significant code changes.</w:t>
+      </w:r>
+    </w:p>
+    <w:p>
+      <w:pPr>
+        <w:jc w:val="center"/>
+      </w:pPr>
+      <w:r>
+        <w:rPr>
+          <w:noProof/>
+        </w:rPr>
+        <w:drawing>
+          <wp:inline distT="0" distB="0" distL="0" distR="0">
+            <wp:extent cx="3250794" cy="2031746"/>
+            <wp:effectExtent l="0" t="0" r="6985" b="6985"/>
+            <wp:docPr id="2" name="Picture 2"/>
+            <wp:cNvGraphicFramePr>
+              <a:graphicFrameLocks xmlns:a="http://schemas.openxmlformats.org/drawingml/2006/main" noChangeAspect="1"/>
+            </wp:cNvGraphicFramePr>
+            <a:graphic xmlns:a="http://schemas.openxmlformats.org/drawingml/2006/main">
+              <a:graphicData uri="http://schemas.openxmlformats.org/drawingml/2006/picture">
+                <pic:pic xmlns:pic="http://schemas.openxmlformats.org/drawingml/2006/picture">
+                  <pic:nvPicPr>
+                    <pic:cNvPr id="2" name="Strategy_Pattern_in_UML.png"/>
+                    <pic:cNvPicPr/>
+                  </pic:nvPicPr>
+                  <pic:blipFill>
+                    <a:blip r:embed="rId7">
+                      <a:extLst>
+                        <a:ext uri="{28A0092B-C50C-407E-A947-70E740481C1C}">
+                          <a14:useLocalDpi xmlns:a14="http://schemas.microsoft.com/office/drawing/2010/main" val="0"/>
+                        </a:ext>
+                      </a:extLst>
+                    </a:blip>
+                    <a:stretch>
+                      <a:fillRect/>
+                    </a:stretch>
+                  </pic:blipFill>
+                  <pic:spPr>
+                    <a:xfrm>
+                      <a:off x="0" y="0"/>
+                      <a:ext cx="3250794" cy="2031746"/>
+                    </a:xfrm>
+                    <a:prstGeom prst="rect">
+                      <a:avLst/>
+                    </a:prstGeom>
+                  </pic:spPr>
+                </pic:pic>
+              </a:graphicData>
+            </a:graphic>
+          </wp:inline>
+        </w:drawing>
+      </w:r>
+    </w:p>
+    <w:p>
+      <w:pPr>
+        <w:jc w:val="center"/>
+      </w:pPr>
+    </w:p>
+    <w:p>
+      <w:r>
+        <w:t xml:space="preserve">Source: </w:t>
+      </w:r>
+      <w:hyperlink r:id="rId8" w:history="1">
+        <w:r>
+          <w:rPr>
+            <w:rStyle w:val="Hyperlink"/>
+          </w:rPr>
+          <w:t>https://en.wikipedia.org/wiki/Strategy_pattern</w:t>
+        </w:r>
+      </w:hyperlink>
+      <w:r>
+        <w:t>.</w:t>
+      </w:r>
+    </w:p>
+    <w:p>
+      <w:r>
+        <w:t xml:space="preserve"> </w:t>
+      </w:r>
+    </w:p>
+    <w:p>
+      <w:pPr>
+        <w:pStyle w:val="Title"/>
+        <w:rPr>
+          <w:color w:val="5B9BD5" w:themeColor="accent1"/>
+          <w:u w:val="single"/>
+        </w:rPr>
+      </w:pPr>
+      <w:r>
+        <w:rPr>
+          <w:color w:val="5B9BD5" w:themeColor="accent1"/>
+          <w:u w:val="single"/>
+        </w:rPr>
         <w:t>UML DIAGRAM</w:t>
       </w:r>
     </w:p>
-    <w:p>
-      <w:pPr>
-        <w:pStyle w:val="Heading1"/>
-      </w:pPr>
-      <w:r>
+    <w:p/>
+    <w:p>
+      <w:pPr>
+        <w:pStyle w:val="Title"/>
+        <w:rPr>
+          <w:color w:val="5B9BD5" w:themeColor="accent1"/>
+          <w:u w:val="single"/>
+        </w:rPr>
+      </w:pPr>
+      <w:r>
+        <w:rPr>
+          <w:color w:val="5B9BD5" w:themeColor="accent1"/>
+          <w:u w:val="single"/>
+        </w:rPr>
         <w:t>REUSABILITY</w:t>
       </w:r>
     </w:p>
-    <w:p>
-      <w:pPr>
-        <w:pStyle w:val="Heading1"/>
-      </w:pPr>
-      <w:r>
+    <w:p/>
+    <w:p>
+      <w:r>
+        <w:t>The reusability of our code is represented by the absence of redundancy, by the unit tests and all our classes are meant to do only one thing. Also, the presence of the interface makes the code reusable.</w:t>
+      </w:r>
+    </w:p>
+    <w:p/>
+    <w:p/>
+    <w:p/>
+    <w:p/>
+    <w:p>
+      <w:pPr>
+        <w:pStyle w:val="Title"/>
+        <w:rPr>
+          <w:color w:val="5B9BD5" w:themeColor="accent1"/>
+          <w:u w:val="single"/>
+        </w:rPr>
+      </w:pPr>
+      <w:r>
+        <w:rPr>
+          <w:color w:val="5B9BD5" w:themeColor="accent1"/>
+          <w:u w:val="single"/>
+        </w:rPr>
+        <w:lastRenderedPageBreak/>
         <w:t>EXTENSIBILITY</w:t>
       </w:r>
     </w:p>
-    <w:p>
-      <w:pPr>
-        <w:pStyle w:val="Heading1"/>
-      </w:pPr>
-      <w:r>
+    <w:p/>
+    <w:p>
+      <w:r>
+        <w:t>The extensibility is represented by the abstract interface used to define the behavior for each concrete strategy. Each concrete strategy is overriding the strategy behavior. Therefore, if there will be more algorithms in the future, the programmer can create a new concrete strategy which inherits the behavior from the strategy itself. Each concrete strategy will have its specific implementation. Also, some small changes are required for the GUI in order to use the new concrete strategies.</w:t>
+      </w:r>
+    </w:p>
+    <w:p>
+      <w:pPr>
+        <w:pStyle w:val="Title"/>
+        <w:rPr>
+          <w:color w:val="5B9BD5" w:themeColor="accent1"/>
+          <w:u w:val="single"/>
+        </w:rPr>
+      </w:pPr>
+      <w:r>
+        <w:rPr>
+          <w:color w:val="5B9BD5" w:themeColor="accent1"/>
+          <w:u w:val="single"/>
+        </w:rPr>
         <w:t>MAINTAINABILITY</w:t>
       </w:r>
     </w:p>
-    <w:p>
-      <w:pPr>
-        <w:pStyle w:val="Heading1"/>
-      </w:pPr>
-      <w:r>
-        <w:t>PATTERN DOWNSIDE</w:t>
-      </w:r>
-    </w:p>
-    <w:p>
-      <w:pPr>
-        <w:pStyle w:val="Heading1"/>
-      </w:pPr>
-      <w:r>
-        <w:t>UNIT TEST</w:t>
+    <w:p/>
+    <w:p>
+      <w:r>
+        <w:t>In order to add more concrete strategies to strategy, it should be easy for the programmer. The time spent will be for creating the additional class and the specific algorithm implementation. Also, it is required to add a new statement in the switch/case in the ‘Simulation’ class, which is the control class.</w:t>
+      </w:r>
+    </w:p>
+    <w:p>
+      <w:r>
+        <w:t>A new radio button should be placed on the GUI and a new statement in the ‘DecideWhichAlgIsSelected’ method in order to let the application to select the new concrete strategy.</w:t>
       </w:r>
       <w:bookmarkStart w:id="0" w:name="_GoBack"/>
       <w:bookmarkEnd w:id="0"/>
     </w:p>
+    <w:p/>
+    <w:p>
+      <w:pPr>
+        <w:pStyle w:val="Title"/>
+        <w:rPr>
+          <w:color w:val="5B9BD5" w:themeColor="accent1"/>
+          <w:u w:val="single"/>
+        </w:rPr>
+      </w:pPr>
+      <w:r>
+        <w:rPr>
+          <w:color w:val="5B9BD5" w:themeColor="accent1"/>
+          <w:u w:val="single"/>
+        </w:rPr>
+        <w:t>PATTERN DOWNSIDE</w:t>
+      </w:r>
+    </w:p>
+    <w:p/>
+    <w:p>
+      <w:r>
+        <w:t>There are a couple of disadvantages of using the strategy pattern:</w:t>
+      </w:r>
+    </w:p>
+    <w:p>
+      <w:pPr>
+        <w:pStyle w:val="ListParagraph"/>
+        <w:numPr>
+          <w:ilvl w:val="0"/>
+          <w:numId w:val="1"/>
+        </w:numPr>
+      </w:pPr>
+      <w:r>
+        <w:t>The application must be aware of all strategies to select the right one for the right situation;</w:t>
+      </w:r>
+    </w:p>
+    <w:p>
+      <w:pPr>
+        <w:pStyle w:val="ListParagraph"/>
+        <w:numPr>
+          <w:ilvl w:val="0"/>
+          <w:numId w:val="1"/>
+        </w:numPr>
+      </w:pPr>
+      <w:r>
+        <w:t>Sometimes the input data from Context to Strategy may be not relevant to all the Concrete Strategies;</w:t>
+      </w:r>
+    </w:p>
+    <w:p>
+      <w:pPr>
+        <w:pStyle w:val="ListParagraph"/>
+        <w:numPr>
+          <w:ilvl w:val="0"/>
+          <w:numId w:val="1"/>
+        </w:numPr>
+      </w:pPr>
+      <w:r>
+        <w:t>Strategy must expose all behaviors to the Concrete strategies, even if some concrete strategies don’t use all the behaviors.</w:t>
+      </w:r>
+    </w:p>
+    <w:p>
+      <w:pPr>
+        <w:pStyle w:val="ListParagraph"/>
+        <w:numPr>
+          <w:ilvl w:val="0"/>
+          <w:numId w:val="1"/>
+        </w:numPr>
+      </w:pPr>
+      <w:r>
+        <w:t>The application needs to create and maintain two objects in place of one.</w:t>
+      </w:r>
+    </w:p>
+    <w:p/>
+    <w:p>
+      <w:r>
+        <w:t xml:space="preserve">Source: </w:t>
+      </w:r>
+      <w:hyperlink r:id="rId9" w:history="1">
+        <w:r>
+          <w:rPr>
+            <w:rStyle w:val="Hyperlink"/>
+          </w:rPr>
+          <w:t>http://bobcash20.blogspot.nl/2007/05/strategy-pattern.html</w:t>
+        </w:r>
+      </w:hyperlink>
+      <w:r>
+        <w:t xml:space="preserve">. </w:t>
+      </w:r>
+    </w:p>
+    <w:p>
+      <w:pPr>
+        <w:pStyle w:val="Title"/>
+        <w:rPr>
+          <w:color w:val="5B9BD5" w:themeColor="accent1"/>
+          <w:u w:val="single"/>
+        </w:rPr>
+      </w:pPr>
+      <w:r>
+        <w:rPr>
+          <w:color w:val="5B9BD5" w:themeColor="accent1"/>
+          <w:u w:val="single"/>
+        </w:rPr>
+        <w:t>UNIT TEST</w:t>
+      </w:r>
+    </w:p>
+    <w:p/>
     <w:sectPr>
       <w:pgSz w:w="12240" w:h="15840"/>
       <w:pgMar w:top="1440" w:right="1440" w:bottom="1440" w:left="1440" w:header="720" w:footer="720" w:gutter="0"/>
@@ -1015,8 +1059,129 @@
 </w:document>
 </file>
 
+<file path=word/numbering.xml><?xml version="1.0" encoding="utf-8"?>
+<w:numbering xmlns:wpc="http://schemas.microsoft.com/office/word/2010/wordprocessingCanvas" xmlns:cx="http://schemas.microsoft.com/office/drawing/2014/chartex" xmlns:cx1="http://schemas.microsoft.com/office/drawing/2015/9/8/chartex" xmlns:cx2="http://schemas.microsoft.com/office/drawing/2015/10/21/chartex" xmlns:cx3="http://schemas.microsoft.com/office/drawing/2016/5/9/chartex" xmlns:cx4="http://schemas.microsoft.com/office/drawing/2016/5/10/chartex" xmlns:cx5="http://schemas.microsoft.com/office/drawing/2016/5/11/chartex" xmlns:mc="http://schemas.openxmlformats.org/markup-compatibility/2006" xmlns:o="urn:schemas-microsoft-com:office:office" xmlns:r="http://schemas.openxmlformats.org/officeDocument/2006/relationships" xmlns:m="http://schemas.openxmlformats.org/officeDocument/2006/math" xmlns:v="urn:schemas-microsoft-com:vml" xmlns:wp14="http://schemas.microsoft.com/office/word/2010/wordprocessingDrawing" xmlns:wp="http://schemas.openxmlformats.org/drawingml/2006/wordprocessingDrawing" xmlns:w10="urn:schemas-microsoft-com:office:word" xmlns:w="http://schemas.openxmlformats.org/wordprocessingml/2006/main" xmlns:w14="http://schemas.microsoft.com/office/word/2010/wordml" xmlns:w15="http://schemas.microsoft.com/office/word/2012/wordml" xmlns:w16se="http://schemas.microsoft.com/office/word/2015/wordml/symex" xmlns:wpg="http://schemas.microsoft.com/office/word/2010/wordprocessingGroup" xmlns:wpi="http://schemas.microsoft.com/office/word/2010/wordprocessingInk" xmlns:wne="http://schemas.microsoft.com/office/word/2006/wordml" xmlns:wps="http://schemas.microsoft.com/office/word/2010/wordprocessingShape" mc:Ignorable="w14 w15 w16se wp14">
+  <w:abstractNum w:abstractNumId="0" w15:restartNumberingAfterBreak="0">
+    <w:nsid w:val="68CD3D62"/>
+    <w:multiLevelType w:val="hybridMultilevel"/>
+    <w:tmpl w:val="5824D800"/>
+    <w:lvl w:ilvl="0" w:tplc="04090001">
+      <w:start w:val="1"/>
+      <w:numFmt w:val="bullet"/>
+      <w:lvlText w:val=""/>
+      <w:lvlJc w:val="left"/>
+      <w:pPr>
+        <w:ind w:left="720" w:hanging="360"/>
+      </w:pPr>
+      <w:rPr>
+        <w:rFonts w:ascii="Symbol" w:hAnsi="Symbol" w:hint="default"/>
+      </w:rPr>
+    </w:lvl>
+    <w:lvl w:ilvl="1" w:tplc="04090003" w:tentative="1">
+      <w:start w:val="1"/>
+      <w:numFmt w:val="bullet"/>
+      <w:lvlText w:val="o"/>
+      <w:lvlJc w:val="left"/>
+      <w:pPr>
+        <w:ind w:left="1440" w:hanging="360"/>
+      </w:pPr>
+      <w:rPr>
+        <w:rFonts w:ascii="Courier New" w:hAnsi="Courier New" w:cs="Courier New" w:hint="default"/>
+      </w:rPr>
+    </w:lvl>
+    <w:lvl w:ilvl="2" w:tplc="04090005" w:tentative="1">
+      <w:start w:val="1"/>
+      <w:numFmt w:val="bullet"/>
+      <w:lvlText w:val=""/>
+      <w:lvlJc w:val="left"/>
+      <w:pPr>
+        <w:ind w:left="2160" w:hanging="360"/>
+      </w:pPr>
+      <w:rPr>
+        <w:rFonts w:ascii="Wingdings" w:hAnsi="Wingdings" w:hint="default"/>
+      </w:rPr>
+    </w:lvl>
+    <w:lvl w:ilvl="3" w:tplc="04090001" w:tentative="1">
+      <w:start w:val="1"/>
+      <w:numFmt w:val="bullet"/>
+      <w:lvlText w:val=""/>
+      <w:lvlJc w:val="left"/>
+      <w:pPr>
+        <w:ind w:left="2880" w:hanging="360"/>
+      </w:pPr>
+      <w:rPr>
+        <w:rFonts w:ascii="Symbol" w:hAnsi="Symbol" w:hint="default"/>
+      </w:rPr>
+    </w:lvl>
+    <w:lvl w:ilvl="4" w:tplc="04090003" w:tentative="1">
+      <w:start w:val="1"/>
+      <w:numFmt w:val="bullet"/>
+      <w:lvlText w:val="o"/>
+      <w:lvlJc w:val="left"/>
+      <w:pPr>
+        <w:ind w:left="3600" w:hanging="360"/>
+      </w:pPr>
+      <w:rPr>
+        <w:rFonts w:ascii="Courier New" w:hAnsi="Courier New" w:cs="Courier New" w:hint="default"/>
+      </w:rPr>
+    </w:lvl>
+    <w:lvl w:ilvl="5" w:tplc="04090005" w:tentative="1">
+      <w:start w:val="1"/>
+      <w:numFmt w:val="bullet"/>
+      <w:lvlText w:val=""/>
+      <w:lvlJc w:val="left"/>
+      <w:pPr>
+        <w:ind w:left="4320" w:hanging="360"/>
+      </w:pPr>
+      <w:rPr>
+        <w:rFonts w:ascii="Wingdings" w:hAnsi="Wingdings" w:hint="default"/>
+      </w:rPr>
+    </w:lvl>
+    <w:lvl w:ilvl="6" w:tplc="04090001" w:tentative="1">
+      <w:start w:val="1"/>
+      <w:numFmt w:val="bullet"/>
+      <w:lvlText w:val=""/>
+      <w:lvlJc w:val="left"/>
+      <w:pPr>
+        <w:ind w:left="5040" w:hanging="360"/>
+      </w:pPr>
+      <w:rPr>
+        <w:rFonts w:ascii="Symbol" w:hAnsi="Symbol" w:hint="default"/>
+      </w:rPr>
+    </w:lvl>
+    <w:lvl w:ilvl="7" w:tplc="04090003" w:tentative="1">
+      <w:start w:val="1"/>
+      <w:numFmt w:val="bullet"/>
+      <w:lvlText w:val="o"/>
+      <w:lvlJc w:val="left"/>
+      <w:pPr>
+        <w:ind w:left="5760" w:hanging="360"/>
+      </w:pPr>
+      <w:rPr>
+        <w:rFonts w:ascii="Courier New" w:hAnsi="Courier New" w:cs="Courier New" w:hint="default"/>
+      </w:rPr>
+    </w:lvl>
+    <w:lvl w:ilvl="8" w:tplc="04090005" w:tentative="1">
+      <w:start w:val="1"/>
+      <w:numFmt w:val="bullet"/>
+      <w:lvlText w:val=""/>
+      <w:lvlJc w:val="left"/>
+      <w:pPr>
+        <w:ind w:left="6480" w:hanging="360"/>
+      </w:pPr>
+      <w:rPr>
+        <w:rFonts w:ascii="Wingdings" w:hAnsi="Wingdings" w:hint="default"/>
+      </w:rPr>
+    </w:lvl>
+  </w:abstractNum>
+  <w:num w:numId="1">
+    <w:abstractNumId w:val="0"/>
+  </w:num>
+</w:numbering>
+</file>
+
 <file path=word/styles.xml><?xml version="1.0" encoding="utf-8"?>
-<w:styles xmlns:mc="http://schemas.openxmlformats.org/markup-compatibility/2006" xmlns:r="http://schemas.openxmlformats.org/officeDocument/2006/relationships" xmlns:w="http://schemas.openxmlformats.org/wordprocessingml/2006/main" xmlns:w14="http://schemas.microsoft.com/office/word/2010/wordml" xmlns:w15="http://schemas.microsoft.com/office/word/2012/wordml" mc:Ignorable="w14 w15">
+<w:styles xmlns:mc="http://schemas.openxmlformats.org/markup-compatibility/2006" xmlns:r="http://schemas.openxmlformats.org/officeDocument/2006/relationships" xmlns:w="http://schemas.openxmlformats.org/wordprocessingml/2006/main" xmlns:w14="http://schemas.microsoft.com/office/word/2010/wordml" xmlns:w15="http://schemas.microsoft.com/office/word/2012/wordml" xmlns:w16se="http://schemas.microsoft.com/office/word/2015/wordml/symex" mc:Ignorable="w14 w15 w16se">
   <w:docDefaults>
     <w:rPrDefault>
       <w:rPr>
@@ -1032,7 +1197,7 @@
       </w:pPr>
     </w:pPrDefault>
   </w:docDefaults>
-  <w:latentStyles w:defLockedState="0" w:defUIPriority="99" w:defSemiHidden="0" w:defUnhideWhenUsed="0" w:defQFormat="0" w:count="371">
+  <w:latentStyles w:defLockedState="0" w:defUIPriority="99" w:defSemiHidden="0" w:defUnhideWhenUsed="0" w:defQFormat="0" w:count="373">
     <w:lsdException w:name="Normal" w:uiPriority="0" w:qFormat="1"/>
     <w:lsdException w:name="heading 1" w:uiPriority="9" w:qFormat="1"/>
     <w:lsdException w:name="heading 2" w:semiHidden="1" w:uiPriority="9" w:unhideWhenUsed="1" w:qFormat="1"/>
@@ -1404,6 +1569,8 @@
     <w:lsdException w:name="List Table 5 Dark Accent 6" w:uiPriority="50"/>
     <w:lsdException w:name="List Table 6 Colorful Accent 6" w:uiPriority="51"/>
     <w:lsdException w:name="List Table 7 Colorful Accent 6" w:uiPriority="52"/>
+    <w:lsdException w:name="Mention" w:semiHidden="1" w:unhideWhenUsed="1"/>
+    <w:lsdException w:name="Smart Hyperlink" w:semiHidden="1" w:unhideWhenUsed="1"/>
   </w:latentStyles>
   <w:style w:type="paragraph" w:default="1" w:styleId="Normal">
     <w:name w:val="Normal"/>
@@ -1492,6 +1659,62 @@
       <w:sz w:val="32"/>
       <w:szCs w:val="32"/>
     </w:rPr>
+  </w:style>
+  <w:style w:type="paragraph" w:styleId="Title">
+    <w:name w:val="Title"/>
+    <w:basedOn w:val="Normal"/>
+    <w:next w:val="Normal"/>
+    <w:link w:val="TitleChar"/>
+    <w:uiPriority w:val="10"/>
+    <w:qFormat/>
+    <w:rsid w:val="00E0348E"/>
+    <w:pPr>
+      <w:spacing w:after="0" w:line="240" w:lineRule="auto"/>
+      <w:contextualSpacing/>
+    </w:pPr>
+    <w:rPr>
+      <w:rFonts w:asciiTheme="majorHAnsi" w:eastAsiaTheme="majorEastAsia" w:hAnsiTheme="majorHAnsi" w:cstheme="majorBidi"/>
+      <w:spacing w:val="-10"/>
+      <w:kern w:val="28"/>
+      <w:sz w:val="56"/>
+      <w:szCs w:val="56"/>
+    </w:rPr>
+  </w:style>
+  <w:style w:type="character" w:customStyle="1" w:styleId="TitleChar">
+    <w:name w:val="Title Char"/>
+    <w:basedOn w:val="DefaultParagraphFont"/>
+    <w:link w:val="Title"/>
+    <w:uiPriority w:val="10"/>
+    <w:rsid w:val="00E0348E"/>
+    <w:rPr>
+      <w:rFonts w:asciiTheme="majorHAnsi" w:eastAsiaTheme="majorEastAsia" w:hAnsiTheme="majorHAnsi" w:cstheme="majorBidi"/>
+      <w:spacing w:val="-10"/>
+      <w:kern w:val="28"/>
+      <w:sz w:val="56"/>
+      <w:szCs w:val="56"/>
+    </w:rPr>
+  </w:style>
+  <w:style w:type="character" w:styleId="Hyperlink">
+    <w:name w:val="Hyperlink"/>
+    <w:basedOn w:val="DefaultParagraphFont"/>
+    <w:uiPriority w:val="99"/>
+    <w:unhideWhenUsed/>
+    <w:rsid w:val="00E0348E"/>
+    <w:rPr>
+      <w:color w:val="0563C1" w:themeColor="hyperlink"/>
+      <w:u w:val="single"/>
+    </w:rPr>
+  </w:style>
+  <w:style w:type="paragraph" w:styleId="ListParagraph">
+    <w:name w:val="List Paragraph"/>
+    <w:basedOn w:val="Normal"/>
+    <w:uiPriority w:val="34"/>
+    <w:qFormat/>
+    <w:rsid w:val="00631BB9"/>
+    <w:pPr>
+      <w:ind w:left="720"/>
+      <w:contextualSpacing/>
+    </w:pPr>
   </w:style>
 </w:styles>
 </file>

</xml_diff>

<commit_message>
fix program and added unit test
</commit_message>
<xml_diff>
--- a/Week1/Disk Scheduling Report.docx
+++ b/Week1/Disk Scheduling Report.docx
@@ -1,6 +1,6 @@
 
 <file path=word/document.xml><?xml version="1.0" encoding="utf-8"?>
-<w:document xmlns:wpc="http://schemas.microsoft.com/office/word/2010/wordprocessingCanvas" xmlns:cx="http://schemas.microsoft.com/office/drawing/2014/chartex" xmlns:cx1="http://schemas.microsoft.com/office/drawing/2015/9/8/chartex" xmlns:cx2="http://schemas.microsoft.com/office/drawing/2015/10/21/chartex" xmlns:cx3="http://schemas.microsoft.com/office/drawing/2016/5/9/chartex" xmlns:cx4="http://schemas.microsoft.com/office/drawing/2016/5/10/chartex" xmlns:cx5="http://schemas.microsoft.com/office/drawing/2016/5/11/chartex" xmlns:mc="http://schemas.openxmlformats.org/markup-compatibility/2006" xmlns:o="urn:schemas-microsoft-com:office:office" xmlns:r="http://schemas.openxmlformats.org/officeDocument/2006/relationships" xmlns:m="http://schemas.openxmlformats.org/officeDocument/2006/math" xmlns:v="urn:schemas-microsoft-com:vml" xmlns:wp14="http://schemas.microsoft.com/office/word/2010/wordprocessingDrawing" xmlns:wp="http://schemas.openxmlformats.org/drawingml/2006/wordprocessingDrawing" xmlns:w10="urn:schemas-microsoft-com:office:word" xmlns:w="http://schemas.openxmlformats.org/wordprocessingml/2006/main" xmlns:w14="http://schemas.microsoft.com/office/word/2010/wordml" xmlns:w15="http://schemas.microsoft.com/office/word/2012/wordml" xmlns:w16se="http://schemas.microsoft.com/office/word/2015/wordml/symex" xmlns:wpg="http://schemas.microsoft.com/office/word/2010/wordprocessingGroup" xmlns:wpi="http://schemas.microsoft.com/office/word/2010/wordprocessingInk" xmlns:wne="http://schemas.microsoft.com/office/word/2006/wordml" xmlns:wps="http://schemas.microsoft.com/office/word/2010/wordprocessingShape" mc:Ignorable="w14 w15 w16se wp14">
+<w:document xmlns:wpc="http://schemas.microsoft.com/office/word/2010/wordprocessingCanvas" xmlns:mc="http://schemas.openxmlformats.org/markup-compatibility/2006" xmlns:o="urn:schemas-microsoft-com:office:office" xmlns:r="http://schemas.openxmlformats.org/officeDocument/2006/relationships" xmlns:m="http://schemas.openxmlformats.org/officeDocument/2006/math" xmlns:v="urn:schemas-microsoft-com:vml" xmlns:wp14="http://schemas.microsoft.com/office/word/2010/wordprocessingDrawing" xmlns:wp="http://schemas.openxmlformats.org/drawingml/2006/wordprocessingDrawing" xmlns:w10="urn:schemas-microsoft-com:office:word" xmlns:w="http://schemas.openxmlformats.org/wordprocessingml/2006/main" xmlns:w14="http://schemas.microsoft.com/office/word/2010/wordml" xmlns:w15="http://schemas.microsoft.com/office/word/2012/wordml" xmlns:wpg="http://schemas.microsoft.com/office/word/2010/wordprocessingGroup" xmlns:wpi="http://schemas.microsoft.com/office/word/2010/wordprocessingInk" xmlns:wne="http://schemas.microsoft.com/office/word/2006/wordml" xmlns:wps="http://schemas.microsoft.com/office/word/2010/wordprocessingShape" mc:Ignorable="w14 w15 wp14">
   <w:body>
     <w:sdt>
       <w:sdtPr>
@@ -265,7 +265,7 @@
                   </wp:anchor>
                 </w:drawing>
               </mc:Choice>
-              <mc:Fallback>
+              <mc:Fallback xmlns:w16se="http://schemas.microsoft.com/office/word/2015/wordml/symex" xmlns:cx5="http://schemas.microsoft.com/office/drawing/2016/5/11/chartex" xmlns:cx4="http://schemas.microsoft.com/office/drawing/2016/5/10/chartex" xmlns:cx3="http://schemas.microsoft.com/office/drawing/2016/5/9/chartex" xmlns:cx2="http://schemas.microsoft.com/office/drawing/2015/10/21/chartex" xmlns:cx1="http://schemas.microsoft.com/office/drawing/2015/9/8/chartex" xmlns:cx="http://schemas.microsoft.com/office/drawing/2014/chartex">
                 <w:pict>
                   <v:group w14:anchorId="5F4284C6" id="Group 149" o:spid="_x0000_s1026" style="position:absolute;margin-left:0;margin-top:0;width:8in;height:95.7pt;z-index:251662336;mso-width-percent:941;mso-height-percent:121;mso-top-percent:23;mso-position-horizontal:center;mso-position-horizontal-relative:page;mso-position-vertical-relative:page;mso-width-percent:941;mso-height-percent:121;mso-top-percent:23" coordorigin="" coordsize="73152,12161" o:gfxdata="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">
                     <v:shape id="Rectangle 51" o:spid="_x0000_s1027" style="position:absolute;width:73152;height:11303;visibility:visible;mso-wrap-style:square;v-text-anchor:middle" coordsize="7312660,1129665" o:gfxdata="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" path="m,l7312660,r,1129665l3619500,733425,,1091565,,xe" fillcolor="#5b9bd5 [3204]" stroked="f" strokeweight="1pt">
@@ -362,8 +362,19 @@
                                     <w:sz w:val="24"/>
                                     <w:szCs w:val="18"/>
                                   </w:rPr>
-                                  <w:t>Raditya Surya Pratama</w:t>
+                                  <w:t xml:space="preserve">Raditya Surya </w:t>
                                 </w:r>
+                                <w:proofErr w:type="spellStart"/>
+                                <w:r>
+                                  <w:rPr>
+                                    <w:b/>
+                                    <w:color w:val="323E4F" w:themeColor="text2" w:themeShade="BF"/>
+                                    <w:sz w:val="24"/>
+                                    <w:szCs w:val="18"/>
+                                  </w:rPr>
+                                  <w:t>Pratama</w:t>
+                                </w:r>
+                                <w:proofErr w:type="spellEnd"/>
                               </w:p>
                               <w:p>
                                 <w:pPr>
@@ -376,6 +387,7 @@
                                     <w:szCs w:val="18"/>
                                   </w:rPr>
                                 </w:pPr>
+                                <w:proofErr w:type="spellStart"/>
                                 <w:r>
                                   <w:rPr>
                                     <w:b/>
@@ -383,8 +395,9 @@
                                     <w:sz w:val="24"/>
                                     <w:szCs w:val="18"/>
                                   </w:rPr>
-                                  <w:t>Radu Alexandru</w:t>
+                                  <w:t>Radu</w:t>
                                 </w:r>
+                                <w:proofErr w:type="spellEnd"/>
                                 <w:r>
                                   <w:rPr>
                                     <w:b/>
@@ -392,8 +405,39 @@
                                     <w:sz w:val="24"/>
                                     <w:szCs w:val="18"/>
                                   </w:rPr>
-                                  <w:t xml:space="preserve"> Stoica</w:t>
+                                  <w:t xml:space="preserve"> </w:t>
                                 </w:r>
+                                <w:proofErr w:type="spellStart"/>
+                                <w:r>
+                                  <w:rPr>
+                                    <w:b/>
+                                    <w:color w:val="323E4F" w:themeColor="text2" w:themeShade="BF"/>
+                                    <w:sz w:val="24"/>
+                                    <w:szCs w:val="18"/>
+                                  </w:rPr>
+                                  <w:t>Alexandru</w:t>
+                                </w:r>
+                                <w:proofErr w:type="spellEnd"/>
+                                <w:r>
+                                  <w:rPr>
+                                    <w:b/>
+                                    <w:color w:val="323E4F" w:themeColor="text2" w:themeShade="BF"/>
+                                    <w:sz w:val="24"/>
+                                    <w:szCs w:val="18"/>
+                                  </w:rPr>
+                                  <w:t xml:space="preserve"> </w:t>
+                                </w:r>
+                                <w:proofErr w:type="spellStart"/>
+                                <w:r>
+                                  <w:rPr>
+                                    <w:b/>
+                                    <w:color w:val="323E4F" w:themeColor="text2" w:themeShade="BF"/>
+                                    <w:sz w:val="24"/>
+                                    <w:szCs w:val="18"/>
+                                  </w:rPr>
+                                  <w:t>Stoica</w:t>
+                                </w:r>
+                                <w:proofErr w:type="spellEnd"/>
                               </w:p>
                             </w:txbxContent>
                           </wps:txbx>
@@ -415,7 +459,7 @@
                   </wp:anchor>
                 </w:drawing>
               </mc:Choice>
-              <mc:Fallback>
+              <mc:Fallback xmlns:w16se="http://schemas.microsoft.com/office/word/2015/wordml/symex" xmlns:cx5="http://schemas.microsoft.com/office/drawing/2016/5/11/chartex" xmlns:cx4="http://schemas.microsoft.com/office/drawing/2016/5/10/chartex" xmlns:cx3="http://schemas.microsoft.com/office/drawing/2016/5/9/chartex" xmlns:cx2="http://schemas.microsoft.com/office/drawing/2015/10/21/chartex" xmlns:cx1="http://schemas.microsoft.com/office/drawing/2015/9/8/chartex" xmlns:cx="http://schemas.microsoft.com/office/drawing/2014/chartex">
                 <w:pict>
                   <v:shapetype id="_x0000_t202" coordsize="21600,21600" o:spt="202" path="m,l,21600r21600,l21600,xe">
                     <v:stroke joinstyle="miter"/>
@@ -645,7 +689,7 @@
                   </wp:anchor>
                 </w:drawing>
               </mc:Choice>
-              <mc:Fallback>
+              <mc:Fallback xmlns:w16se="http://schemas.microsoft.com/office/word/2015/wordml/symex" xmlns:cx5="http://schemas.microsoft.com/office/drawing/2016/5/11/chartex" xmlns:cx4="http://schemas.microsoft.com/office/drawing/2016/5/10/chartex" xmlns:cx3="http://schemas.microsoft.com/office/drawing/2016/5/9/chartex" xmlns:cx2="http://schemas.microsoft.com/office/drawing/2015/10/21/chartex" xmlns:cx1="http://schemas.microsoft.com/office/drawing/2015/9/8/chartex" xmlns:cx="http://schemas.microsoft.com/office/drawing/2014/chartex">
                 <w:pict>
                   <v:shapetype id="_x0000_t202" coordsize="21600,21600" o:spt="202" path="m,l,21600r21600,l21600,xe">
                     <v:stroke joinstyle="miter"/>
@@ -761,6 +805,68 @@
           <w:u w:val="single"/>
         </w:rPr>
         <w:lastRenderedPageBreak/>
+        <w:t>INTRODUCTION</w:t>
+      </w:r>
+    </w:p>
+    <w:p/>
+    <w:p>
+      <w:r>
+        <w:t>The first assignment for DPR is to implement the strategy pattern into a disk scheduling application. This application is working to simulate how computer hard disk reading a file. There are 3 different type of strategy or algorithm for reading the file, it is shown on the GUI of the application in the Strategy area.</w:t>
+      </w:r>
+    </w:p>
+    <w:p>
+      <w:pPr>
+        <w:jc w:val="center"/>
+      </w:pPr>
+      <w:r>
+        <w:pict>
+          <v:shapetype id="_x0000_t75" coordsize="21600,21600" o:spt="75" o:preferrelative="t" path="m@4@5l@4@11@9@11@9@5xe" filled="f" stroked="f">
+            <v:stroke joinstyle="miter"/>
+            <v:formulas>
+              <v:f eqn="if lineDrawn pixelLineWidth 0"/>
+              <v:f eqn="sum @0 1 0"/>
+              <v:f eqn="sum 0 0 @1"/>
+              <v:f eqn="prod @2 1 2"/>
+              <v:f eqn="prod @3 21600 pixelWidth"/>
+              <v:f eqn="prod @3 21600 pixelHeight"/>
+              <v:f eqn="sum @0 0 1"/>
+              <v:f eqn="prod @6 1 2"/>
+              <v:f eqn="prod @7 21600 pixelWidth"/>
+              <v:f eqn="sum @8 21600 0"/>
+              <v:f eqn="prod @7 21600 pixelHeight"/>
+              <v:f eqn="sum @10 21600 0"/>
+            </v:formulas>
+            <v:path o:extrusionok="f" gradientshapeok="t" o:connecttype="rect"/>
+            <o:lock v:ext="edit" aspectratio="t"/>
+          </v:shapetype>
+          <v:shape id="_x0000_i1025" type="#_x0000_t75" style="width:467.25pt;height:253.5pt">
+            <v:imagedata r:id="rId7" o:title="diskscheduler"/>
+          </v:shape>
+        </w:pict>
+      </w:r>
+    </w:p>
+    <w:p>
+      <w:pPr>
+        <w:pStyle w:val="Title"/>
+        <w:rPr>
+          <w:color w:val="5B9BD5" w:themeColor="accent1"/>
+          <w:u w:val="single"/>
+        </w:rPr>
+      </w:pPr>
+    </w:p>
+    <w:p>
+      <w:pPr>
+        <w:pStyle w:val="Title"/>
+        <w:rPr>
+          <w:color w:val="5B9BD5" w:themeColor="accent1"/>
+          <w:u w:val="single"/>
+        </w:rPr>
+      </w:pPr>
+      <w:r>
+        <w:rPr>
+          <w:color w:val="5B9BD5" w:themeColor="accent1"/>
+          <w:u w:val="single"/>
+        </w:rPr>
         <w:t>STRATEGY PATTERN</w:t>
       </w:r>
     </w:p>
@@ -778,6 +884,7 @@
         <w:rPr>
           <w:noProof/>
         </w:rPr>
+        <w:lastRenderedPageBreak/>
         <w:drawing>
           <wp:inline distT="0" distB="0" distL="0" distR="0">
             <wp:extent cx="3250794" cy="2031746"/>
@@ -794,7 +901,7 @@
                     <pic:cNvPicPr/>
                   </pic:nvPicPr>
                   <pic:blipFill>
-                    <a:blip r:embed="rId7">
+                    <a:blip r:embed="rId8">
                       <a:extLst>
                         <a:ext uri="{28A0092B-C50C-407E-A947-70E740481C1C}">
                           <a14:useLocalDpi xmlns:a14="http://schemas.microsoft.com/office/drawing/2010/main" val="0"/>
@@ -830,7 +937,7 @@
       <w:r>
         <w:t xml:space="preserve">Source: </w:t>
       </w:r>
-      <w:hyperlink r:id="rId8" w:history="1">
+      <w:hyperlink r:id="rId9" w:history="1">
         <w:r>
           <w:rPr>
             <w:rStyle w:val="Hyperlink"/>
@@ -842,11 +949,7 @@
         <w:t>.</w:t>
       </w:r>
     </w:p>
-    <w:p>
-      <w:r>
-        <w:t xml:space="preserve"> </w:t>
-      </w:r>
-    </w:p>
+    <w:p/>
     <w:p>
       <w:pPr>
         <w:pStyle w:val="Title"/>
@@ -863,6 +966,54 @@
         <w:t>UML DIAGRAM</w:t>
       </w:r>
     </w:p>
+    <w:p>
+      <w:r>
+        <w:rPr>
+          <w:noProof/>
+        </w:rPr>
+        <w:drawing>
+          <wp:inline distT="0" distB="0" distL="0" distR="0">
+            <wp:extent cx="4766310" cy="6742128"/>
+            <wp:effectExtent l="2857" t="0" r="0" b="0"/>
+            <wp:docPr id="3" name="Picture 3"/>
+            <wp:cNvGraphicFramePr>
+              <a:graphicFrameLocks xmlns:a="http://schemas.openxmlformats.org/drawingml/2006/main" noChangeAspect="1"/>
+            </wp:cNvGraphicFramePr>
+            <a:graphic xmlns:a="http://schemas.openxmlformats.org/drawingml/2006/main">
+              <a:graphicData uri="http://schemas.openxmlformats.org/drawingml/2006/picture">
+                <pic:pic xmlns:pic="http://schemas.openxmlformats.org/drawingml/2006/picture">
+                  <pic:nvPicPr>
+                    <pic:cNvPr id="3" name="Doc 06 Sep 2016, 23_47-page-001.jpg"/>
+                    <pic:cNvPicPr/>
+                  </pic:nvPicPr>
+                  <pic:blipFill>
+                    <a:blip r:embed="rId10" cstate="print">
+                      <a:extLst>
+                        <a:ext uri="{28A0092B-C50C-407E-A947-70E740481C1C}">
+                          <a14:useLocalDpi xmlns:a14="http://schemas.microsoft.com/office/drawing/2010/main" val="0"/>
+                        </a:ext>
+                      </a:extLst>
+                    </a:blip>
+                    <a:stretch>
+                      <a:fillRect/>
+                    </a:stretch>
+                  </pic:blipFill>
+                  <pic:spPr>
+                    <a:xfrm rot="16200000">
+                      <a:off x="0" y="0"/>
+                      <a:ext cx="4767634" cy="6744001"/>
+                    </a:xfrm>
+                    <a:prstGeom prst="rect">
+                      <a:avLst/>
+                    </a:prstGeom>
+                  </pic:spPr>
+                </pic:pic>
+              </a:graphicData>
+            </a:graphic>
+          </wp:inline>
+        </w:drawing>
+      </w:r>
+    </w:p>
     <w:p/>
     <w:p>
       <w:pPr>
@@ -886,10 +1037,19 @@
         <w:t>The reusability of our code is represented by the absence of redundancy, by the unit tests and all our classes are meant to do only one thing. Also, the presence of the interface makes the code reusable.</w:t>
       </w:r>
     </w:p>
-    <w:p/>
-    <w:p/>
-    <w:p/>
-    <w:p/>
+    <w:p>
+      <w:r>
+        <w:t xml:space="preserve">In this case, the created class with </w:t>
+      </w:r>
+      <w:proofErr w:type="spellStart"/>
+      <w:r>
+        <w:t>IStrategy</w:t>
+      </w:r>
+      <w:proofErr w:type="spellEnd"/>
+      <w:r>
+        <w:t xml:space="preserve"> interface could be reused on the main form class.</w:t>
+      </w:r>
+    </w:p>
     <w:p>
       <w:pPr>
         <w:pStyle w:val="Title"/>
@@ -903,7 +1063,6 @@
           <w:color w:val="5B9BD5" w:themeColor="accent1"/>
           <w:u w:val="single"/>
         </w:rPr>
-        <w:lastRenderedPageBreak/>
         <w:t>EXTENSIBILITY</w:t>
       </w:r>
     </w:p>
@@ -911,6 +1070,27 @@
     <w:p>
       <w:r>
         <w:t>The extensibility is represented by the abstract interface used to define the behavior for each concrete strategy. Each concrete strategy is overriding the strategy behavior. Therefore, if there will be more algorithms in the future, the programmer can create a new concrete strategy which inherits the behavior from the strategy itself. Each concrete strategy will have its specific implementation. Also, some small changes are required for the GUI in order to use the new concrete strategies.</w:t>
+      </w:r>
+    </w:p>
+    <w:p>
+      <w:r>
+        <w:t xml:space="preserve">In this case, when there is new algorithm or changes, we do not need to edit the </w:t>
+      </w:r>
+      <w:proofErr w:type="spellStart"/>
+      <w:r>
+        <w:t>DiskScheduler</w:t>
+      </w:r>
+      <w:proofErr w:type="spellEnd"/>
+      <w:r>
+        <w:t xml:space="preserve"> class, we could just create new class that implement the </w:t>
+      </w:r>
+      <w:proofErr w:type="spellStart"/>
+      <w:r>
+        <w:t>IStrategy</w:t>
+      </w:r>
+      <w:proofErr w:type="spellEnd"/>
+      <w:r>
+        <w:t xml:space="preserve"> interface.</w:t>
       </w:r>
     </w:p>
     <w:p>
@@ -937,12 +1117,17 @@
     </w:p>
     <w:p>
       <w:r>
-        <w:t>A new radio button should be placed on the GUI and a new statement in the ‘DecideWhichAlgIsSelected’ method in order to let the application to select the new concrete strategy.</w:t>
-      </w:r>
-      <w:bookmarkStart w:id="0" w:name="_GoBack"/>
-      <w:bookmarkEnd w:id="0"/>
-    </w:p>
-    <w:p/>
+        <w:t>A new radio button should be placed on the GUI and a new statement in the ‘</w:t>
+      </w:r>
+      <w:proofErr w:type="spellStart"/>
+      <w:r>
+        <w:t>DecideWhichAlgIsSelected</w:t>
+      </w:r>
+      <w:proofErr w:type="spellEnd"/>
+      <w:r>
+        <w:t>’ method in order to let the application to select the new concrete strategy.</w:t>
+      </w:r>
+    </w:p>
     <w:p>
       <w:pPr>
         <w:pStyle w:val="Title"/>
@@ -1013,12 +1198,11 @@
         <w:t>The application needs to create and maintain two objects in place of one.</w:t>
       </w:r>
     </w:p>
-    <w:p/>
     <w:p>
       <w:r>
         <w:t xml:space="preserve">Source: </w:t>
       </w:r>
-      <w:hyperlink r:id="rId9" w:history="1">
+      <w:hyperlink r:id="rId11" w:history="1">
         <w:r>
           <w:rPr>
             <w:rStyle w:val="Hyperlink"/>
@@ -1043,10 +1227,23 @@
           <w:color w:val="5B9BD5" w:themeColor="accent1"/>
           <w:u w:val="single"/>
         </w:rPr>
+        <w:lastRenderedPageBreak/>
         <w:t>UNIT TEST</w:t>
       </w:r>
     </w:p>
     <w:p/>
+    <w:p>
+      <w:r>
+        <w:t>The unit test is included in the project solution.</w:t>
+      </w:r>
+    </w:p>
+    <w:p>
+      <w:r>
+        <w:t>A stub of number list is created because we used predefined number on actual program and we want to check different number for the test. After running the test, all the test is passed.</w:t>
+      </w:r>
+      <w:bookmarkStart w:id="0" w:name="_GoBack"/>
+      <w:bookmarkEnd w:id="0"/>
+    </w:p>
     <w:sectPr>
       <w:pgSz w:w="12240" w:h="15840"/>
       <w:pgMar w:top="1440" w:right="1440" w:bottom="1440" w:left="1440" w:header="720" w:footer="720" w:gutter="0"/>
@@ -1060,8 +1257,8 @@
 </file>
 
 <file path=word/numbering.xml><?xml version="1.0" encoding="utf-8"?>
-<w:numbering xmlns:wpc="http://schemas.microsoft.com/office/word/2010/wordprocessingCanvas" xmlns:cx="http://schemas.microsoft.com/office/drawing/2014/chartex" xmlns:cx1="http://schemas.microsoft.com/office/drawing/2015/9/8/chartex" xmlns:cx2="http://schemas.microsoft.com/office/drawing/2015/10/21/chartex" xmlns:cx3="http://schemas.microsoft.com/office/drawing/2016/5/9/chartex" xmlns:cx4="http://schemas.microsoft.com/office/drawing/2016/5/10/chartex" xmlns:cx5="http://schemas.microsoft.com/office/drawing/2016/5/11/chartex" xmlns:mc="http://schemas.openxmlformats.org/markup-compatibility/2006" xmlns:o="urn:schemas-microsoft-com:office:office" xmlns:r="http://schemas.openxmlformats.org/officeDocument/2006/relationships" xmlns:m="http://schemas.openxmlformats.org/officeDocument/2006/math" xmlns:v="urn:schemas-microsoft-com:vml" xmlns:wp14="http://schemas.microsoft.com/office/word/2010/wordprocessingDrawing" xmlns:wp="http://schemas.openxmlformats.org/drawingml/2006/wordprocessingDrawing" xmlns:w10="urn:schemas-microsoft-com:office:word" xmlns:w="http://schemas.openxmlformats.org/wordprocessingml/2006/main" xmlns:w14="http://schemas.microsoft.com/office/word/2010/wordml" xmlns:w15="http://schemas.microsoft.com/office/word/2012/wordml" xmlns:w16se="http://schemas.microsoft.com/office/word/2015/wordml/symex" xmlns:wpg="http://schemas.microsoft.com/office/word/2010/wordprocessingGroup" xmlns:wpi="http://schemas.microsoft.com/office/word/2010/wordprocessingInk" xmlns:wne="http://schemas.microsoft.com/office/word/2006/wordml" xmlns:wps="http://schemas.microsoft.com/office/word/2010/wordprocessingShape" mc:Ignorable="w14 w15 w16se wp14">
-  <w:abstractNum w:abstractNumId="0" w15:restartNumberingAfterBreak="0">
+<w:numbering xmlns:wpc="http://schemas.microsoft.com/office/word/2010/wordprocessingCanvas" xmlns:mc="http://schemas.openxmlformats.org/markup-compatibility/2006" xmlns:o="urn:schemas-microsoft-com:office:office" xmlns:r="http://schemas.openxmlformats.org/officeDocument/2006/relationships" xmlns:m="http://schemas.openxmlformats.org/officeDocument/2006/math" xmlns:v="urn:schemas-microsoft-com:vml" xmlns:wp14="http://schemas.microsoft.com/office/word/2010/wordprocessingDrawing" xmlns:wp="http://schemas.openxmlformats.org/drawingml/2006/wordprocessingDrawing" xmlns:w10="urn:schemas-microsoft-com:office:word" xmlns:w="http://schemas.openxmlformats.org/wordprocessingml/2006/main" xmlns:w14="http://schemas.microsoft.com/office/word/2010/wordml" xmlns:w15="http://schemas.microsoft.com/office/word/2012/wordml" xmlns:wpg="http://schemas.microsoft.com/office/word/2010/wordprocessingGroup" xmlns:wpi="http://schemas.microsoft.com/office/word/2010/wordprocessingInk" xmlns:wne="http://schemas.microsoft.com/office/word/2006/wordml" xmlns:wps="http://schemas.microsoft.com/office/word/2010/wordprocessingShape" mc:Ignorable="w14 w15 wp14">
+  <w:abstractNum w:abstractNumId="0">
     <w:nsid w:val="68CD3D62"/>
     <w:multiLevelType w:val="hybridMultilevel"/>
     <w:tmpl w:val="5824D800"/>
@@ -1181,7 +1378,7 @@
 </file>
 
 <file path=word/styles.xml><?xml version="1.0" encoding="utf-8"?>
-<w:styles xmlns:mc="http://schemas.openxmlformats.org/markup-compatibility/2006" xmlns:r="http://schemas.openxmlformats.org/officeDocument/2006/relationships" xmlns:w="http://schemas.openxmlformats.org/wordprocessingml/2006/main" xmlns:w14="http://schemas.microsoft.com/office/word/2010/wordml" xmlns:w15="http://schemas.microsoft.com/office/word/2012/wordml" xmlns:w16se="http://schemas.microsoft.com/office/word/2015/wordml/symex" mc:Ignorable="w14 w15 w16se">
+<w:styles xmlns:mc="http://schemas.openxmlformats.org/markup-compatibility/2006" xmlns:r="http://schemas.openxmlformats.org/officeDocument/2006/relationships" xmlns:w="http://schemas.openxmlformats.org/wordprocessingml/2006/main" xmlns:w14="http://schemas.microsoft.com/office/word/2010/wordml" xmlns:w15="http://schemas.microsoft.com/office/word/2012/wordml" mc:Ignorable="w14 w15">
   <w:docDefaults>
     <w:rPrDefault>
       <w:rPr>
@@ -1197,7 +1394,7 @@
       </w:pPr>
     </w:pPrDefault>
   </w:docDefaults>
-  <w:latentStyles w:defLockedState="0" w:defUIPriority="99" w:defSemiHidden="0" w:defUnhideWhenUsed="0" w:defQFormat="0" w:count="373">
+  <w:latentStyles w:defLockedState="0" w:defUIPriority="99" w:defSemiHidden="0" w:defUnhideWhenUsed="0" w:defQFormat="0" w:count="371">
     <w:lsdException w:name="Normal" w:uiPriority="0" w:qFormat="1"/>
     <w:lsdException w:name="heading 1" w:uiPriority="9" w:qFormat="1"/>
     <w:lsdException w:name="heading 2" w:semiHidden="1" w:uiPriority="9" w:unhideWhenUsed="1" w:qFormat="1"/>
@@ -1569,8 +1766,6 @@
     <w:lsdException w:name="List Table 5 Dark Accent 6" w:uiPriority="50"/>
     <w:lsdException w:name="List Table 6 Colorful Accent 6" w:uiPriority="51"/>
     <w:lsdException w:name="List Table 7 Colorful Accent 6" w:uiPriority="52"/>
-    <w:lsdException w:name="Mention" w:semiHidden="1" w:unhideWhenUsed="1"/>
-    <w:lsdException w:name="Smart Hyperlink" w:semiHidden="1" w:unhideWhenUsed="1"/>
   </w:latentStyles>
   <w:style w:type="paragraph" w:default="1" w:styleId="Normal">
     <w:name w:val="Normal"/>

</xml_diff>